<commit_message>
updated report and added visualizations
</commit_message>
<xml_diff>
--- a/misc./Machine Learning Approaches to Spoiler Detection.docx
+++ b/misc./Machine Learning Approaches to Spoiler Detection.docx
@@ -8386,17 +8386,21 @@
       <w:pPr>
         <w:pStyle w:val="ACLText"/>
         <w:ind w:right="49"/>
+        <w:jc w:val="left"/>
       </w:pPr>
+      <w:r>
+        <w:lastRenderedPageBreak/>
+        <w:t xml:space="preserve">    </w:t>
+      </w:r>
       <w:r>
         <w:rPr>
           <w:noProof/>
         </w:rPr>
-        <w:lastRenderedPageBreak/>
         <w:drawing>
-          <wp:inline distT="0" distB="0" distL="0" distR="0" wp14:anchorId="3970BC95" wp14:editId="34FF7EFD">
-            <wp:extent cx="1008004" cy="822192"/>
-            <wp:effectExtent l="0" t="0" r="0" b="3810"/>
-            <wp:docPr id="4" name="Picture 4" descr="Chart, bar chart&#10;&#10;Description automatically generated"/>
+          <wp:inline distT="0" distB="0" distL="0" distR="0" wp14:anchorId="5D598A40" wp14:editId="33805466">
+            <wp:extent cx="1135638" cy="818147"/>
+            <wp:effectExtent l="0" t="0" r="0" b="0"/>
+            <wp:docPr id="12" name="Picture 12" descr="Chart&#10;&#10;Description automatically generated"/>
             <wp:cNvGraphicFramePr>
               <a:graphicFrameLocks xmlns:a="http://schemas.openxmlformats.org/drawingml/2006/main" noChangeAspect="1"/>
             </wp:cNvGraphicFramePr>
@@ -8404,73 +8408,11 @@
               <a:graphicData uri="http://schemas.openxmlformats.org/drawingml/2006/picture">
                 <pic:pic xmlns:pic="http://schemas.openxmlformats.org/drawingml/2006/picture">
                   <pic:nvPicPr>
-                    <pic:cNvPr id="4" name="Picture 4" descr="Chart, bar chart&#10;&#10;Description automatically generated"/>
-                    <pic:cNvPicPr/>
-                  </pic:nvPicPr>
-                  <pic:blipFill rotWithShape="1">
-                    <a:blip r:embed="rId9">
-                      <a:extLst>
-                        <a:ext uri="{28A0092B-C50C-407E-A947-70E740481C1C}">
-                          <a14:useLocalDpi xmlns:a14="http://schemas.microsoft.com/office/drawing/2010/main" val="0"/>
-                        </a:ext>
-                      </a:extLst>
-                    </a:blip>
-                    <a:srcRect b="3499"/>
-                    <a:stretch/>
-                  </pic:blipFill>
-                  <pic:spPr bwMode="auto">
-                    <a:xfrm>
-                      <a:off x="0" y="0"/>
-                      <a:ext cx="1045866" cy="853075"/>
-                    </a:xfrm>
-                    <a:prstGeom prst="rect">
-                      <a:avLst/>
-                    </a:prstGeom>
-                    <a:ln>
-                      <a:noFill/>
-                    </a:ln>
-                    <a:extLst>
-                      <a:ext uri="{53640926-AAD7-44D8-BBD7-CCE9431645EC}">
-                        <a14:shadowObscured xmlns:a14="http://schemas.microsoft.com/office/drawing/2010/main"/>
-                      </a:ext>
-                    </a:extLst>
-                  </pic:spPr>
-                </pic:pic>
-              </a:graphicData>
-            </a:graphic>
-          </wp:inline>
-        </w:drawing>
-      </w:r>
-      <w:r>
-        <w:t xml:space="preserve">           </w:t>
-      </w:r>
-      <w:r>
-        <w:t xml:space="preserve">       </w:t>
-      </w:r>
-      <w:r>
-        <w:t xml:space="preserve"> </w:t>
-      </w:r>
-      <w:r>
-        <w:rPr>
-          <w:noProof/>
-        </w:rPr>
-        <w:drawing>
-          <wp:inline distT="0" distB="0" distL="0" distR="0" wp14:anchorId="27C07E41" wp14:editId="7DF2E43F">
-            <wp:extent cx="1200785" cy="868173"/>
-            <wp:effectExtent l="0" t="0" r="5715" b="0"/>
-            <wp:docPr id="13" name="Picture 13" descr="Chart, line chart&#10;&#10;Description automatically generated"/>
-            <wp:cNvGraphicFramePr>
-              <a:graphicFrameLocks xmlns:a="http://schemas.openxmlformats.org/drawingml/2006/main" noChangeAspect="1"/>
-            </wp:cNvGraphicFramePr>
-            <a:graphic xmlns:a="http://schemas.openxmlformats.org/drawingml/2006/main">
-              <a:graphicData uri="http://schemas.openxmlformats.org/drawingml/2006/picture">
-                <pic:pic xmlns:pic="http://schemas.openxmlformats.org/drawingml/2006/picture">
-                  <pic:nvPicPr>
-                    <pic:cNvPr id="13" name="Picture 13" descr="Chart, line chart&#10;&#10;Description automatically generated"/>
+                    <pic:cNvPr id="12" name="Picture 12" descr="Chart&#10;&#10;Description automatically generated"/>
                     <pic:cNvPicPr/>
                   </pic:nvPicPr>
                   <pic:blipFill>
-                    <a:blip r:embed="rId10">
+                    <a:blip r:embed="rId9" cstate="print">
                       <a:extLst>
                         <a:ext uri="{28A0092B-C50C-407E-A947-70E740481C1C}">
                           <a14:useLocalDpi xmlns:a14="http://schemas.microsoft.com/office/drawing/2010/main" val="0"/>
@@ -8484,11 +8426,76 @@
                   <pic:spPr>
                     <a:xfrm>
                       <a:off x="0" y="0"/>
-                      <a:ext cx="1240157" cy="896639"/>
+                      <a:ext cx="1178669" cy="849148"/>
                     </a:xfrm>
                     <a:prstGeom prst="rect">
                       <a:avLst/>
                     </a:prstGeom>
+                  </pic:spPr>
+                </pic:pic>
+              </a:graphicData>
+            </a:graphic>
+          </wp:inline>
+        </w:drawing>
+      </w:r>
+      <w:r>
+        <w:t xml:space="preserve">    </w:t>
+      </w:r>
+      <w:r>
+        <w:t xml:space="preserve">  </w:t>
+      </w:r>
+      <w:r>
+        <w:t xml:space="preserve">  </w:t>
+      </w:r>
+      <w:r>
+        <w:t xml:space="preserve">  </w:t>
+      </w:r>
+      <w:r>
+        <w:rPr>
+          <w:noProof/>
+        </w:rPr>
+        <w:drawing>
+          <wp:inline distT="0" distB="0" distL="0" distR="0" wp14:anchorId="27C07E41" wp14:editId="624E3616">
+            <wp:extent cx="970547" cy="868045"/>
+            <wp:effectExtent l="0" t="0" r="0" b="0"/>
+            <wp:docPr id="13" name="Picture 13" descr="Chart, line chart&#10;&#10;Description automatically generated"/>
+            <wp:cNvGraphicFramePr>
+              <a:graphicFrameLocks xmlns:a="http://schemas.openxmlformats.org/drawingml/2006/main" noChangeAspect="1"/>
+            </wp:cNvGraphicFramePr>
+            <a:graphic xmlns:a="http://schemas.openxmlformats.org/drawingml/2006/main">
+              <a:graphicData uri="http://schemas.openxmlformats.org/drawingml/2006/picture">
+                <pic:pic xmlns:pic="http://schemas.openxmlformats.org/drawingml/2006/picture">
+                  <pic:nvPicPr>
+                    <pic:cNvPr id="13" name="Picture 13" descr="Chart, line chart&#10;&#10;Description automatically generated"/>
+                    <pic:cNvPicPr/>
+                  </pic:nvPicPr>
+                  <pic:blipFill rotWithShape="1">
+                    <a:blip r:embed="rId10">
+                      <a:extLst>
+                        <a:ext uri="{28A0092B-C50C-407E-A947-70E740481C1C}">
+                          <a14:useLocalDpi xmlns:a14="http://schemas.microsoft.com/office/drawing/2010/main" val="0"/>
+                        </a:ext>
+                      </a:extLst>
+                    </a:blip>
+                    <a:srcRect r="19162"/>
+                    <a:stretch/>
+                  </pic:blipFill>
+                  <pic:spPr bwMode="auto">
+                    <a:xfrm>
+                      <a:off x="0" y="0"/>
+                      <a:ext cx="1002517" cy="896639"/>
+                    </a:xfrm>
+                    <a:prstGeom prst="rect">
+                      <a:avLst/>
+                    </a:prstGeom>
+                    <a:ln>
+                      <a:noFill/>
+                    </a:ln>
+                    <a:extLst>
+                      <a:ext uri="{53640926-AAD7-44D8-BBD7-CCE9431645EC}">
+                        <a14:shadowObscured xmlns:a14="http://schemas.microsoft.com/office/drawing/2010/main"/>
+                      </a:ext>
+                    </a:extLst>
                   </pic:spPr>
                 </pic:pic>
               </a:graphicData>
@@ -10362,7 +10369,7 @@
           </mc:Choice>
           <mc:Fallback>
             <w:pict>
-              <v:shape w14:anchorId="302F169B" id="Text Box 27" o:spid="_x0000_s1028" type="#_x0000_t202" style="position:absolute;left:0;text-align:left;margin-left:489.25pt;margin-top:-8.35pt;width:26.25pt;height:10in;z-index:-251638784;visibility:visible;mso-wrap-style:square;mso-width-percent:0;mso-height-percent:0;mso-wrap-distance-left:9pt;mso-wrap-distance-top:0;mso-wrap-distance-right:9pt;mso-wrap-distance-bottom:0;mso-position-horizontal:absolute;mso-position-horizontal-relative:margin;mso-position-vertical:absolute;mso-position-vertical-relative:margin;mso-width-percent:0;mso-height-percent:0;mso-width-relative:margin;mso-height-relative:margin;v-text-anchor:top" o:gfxdata="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" filled="f" stroked="f">
+              <v:shape w14:anchorId="302F169B" id="Text Box 27" o:spid="_x0000_s1028" type="#_x0000_t202" style="position:absolute;margin-left:489.25pt;margin-top:-8.35pt;width:26.25pt;height:10in;z-index:-251638784;visibility:visible;mso-wrap-style:square;mso-width-percent:0;mso-height-percent:0;mso-wrap-distance-left:9pt;mso-wrap-distance-top:0;mso-wrap-distance-right:9pt;mso-wrap-distance-bottom:0;mso-position-horizontal:absolute;mso-position-horizontal-relative:margin;mso-position-vertical:absolute;mso-position-vertical-relative:margin;mso-width-percent:0;mso-height-percent:0;mso-width-relative:margin;mso-height-relative:margin;v-text-anchor:top" o:gfxdata="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" filled="f" stroked="f">
                 <v:textbox>
                   <w:txbxContent>
                     <w:tbl>
@@ -12181,9 +12188,132 @@
       <w:pPr>
         <w:pStyle w:val="ACLFirstLine"/>
         <w:ind w:firstLine="0"/>
+        <w:jc w:val="right"/>
+      </w:pPr>
+      <w:r>
+        <w:rPr>
+          <w:noProof/>
+        </w:rPr>
+        <w:drawing>
+          <wp:inline distT="0" distB="0" distL="0" distR="0" wp14:anchorId="6E7E492B" wp14:editId="7DC9FB9E">
+            <wp:extent cx="1373973" cy="913981"/>
+            <wp:effectExtent l="0" t="0" r="0" b="635"/>
+            <wp:docPr id="9" name="Picture 9" descr="Chart, bar chart&#10;&#10;Description automatically generated"/>
+            <wp:cNvGraphicFramePr>
+              <a:graphicFrameLocks xmlns:a="http://schemas.openxmlformats.org/drawingml/2006/main" noChangeAspect="1"/>
+            </wp:cNvGraphicFramePr>
+            <a:graphic xmlns:a="http://schemas.openxmlformats.org/drawingml/2006/main">
+              <a:graphicData uri="http://schemas.openxmlformats.org/drawingml/2006/picture">
+                <pic:pic xmlns:pic="http://schemas.openxmlformats.org/drawingml/2006/picture">
+                  <pic:nvPicPr>
+                    <pic:cNvPr id="9" name="Picture 9" descr="Chart, bar chart&#10;&#10;Description automatically generated"/>
+                    <pic:cNvPicPr/>
+                  </pic:nvPicPr>
+                  <pic:blipFill>
+                    <a:blip r:embed="rId11" cstate="print">
+                      <a:extLst>
+                        <a:ext uri="{28A0092B-C50C-407E-A947-70E740481C1C}">
+                          <a14:useLocalDpi xmlns:a14="http://schemas.microsoft.com/office/drawing/2010/main" val="0"/>
+                        </a:ext>
+                      </a:extLst>
+                    </a:blip>
+                    <a:stretch>
+                      <a:fillRect/>
+                    </a:stretch>
+                  </pic:blipFill>
+                  <pic:spPr>
+                    <a:xfrm>
+                      <a:off x="0" y="0"/>
+                      <a:ext cx="1381100" cy="918722"/>
+                    </a:xfrm>
+                    <a:prstGeom prst="rect">
+                      <a:avLst/>
+                    </a:prstGeom>
+                  </pic:spPr>
+                </pic:pic>
+              </a:graphicData>
+            </a:graphic>
+          </wp:inline>
+        </w:drawing>
+      </w:r>
+      <w:r>
+        <w:rPr>
+          <w:noProof/>
+        </w:rPr>
+        <w:drawing>
+          <wp:inline distT="0" distB="0" distL="0" distR="0" wp14:anchorId="485B0735" wp14:editId="215BDA49">
+            <wp:extent cx="1275347" cy="916094"/>
+            <wp:effectExtent l="0" t="0" r="0" b="0"/>
+            <wp:docPr id="10" name="Picture 10" descr="Chart, bar chart&#10;&#10;Description automatically generated"/>
+            <wp:cNvGraphicFramePr>
+              <a:graphicFrameLocks xmlns:a="http://schemas.openxmlformats.org/drawingml/2006/main" noChangeAspect="1"/>
+            </wp:cNvGraphicFramePr>
+            <a:graphic xmlns:a="http://schemas.openxmlformats.org/drawingml/2006/main">
+              <a:graphicData uri="http://schemas.openxmlformats.org/drawingml/2006/picture">
+                <pic:pic xmlns:pic="http://schemas.openxmlformats.org/drawingml/2006/picture">
+                  <pic:nvPicPr>
+                    <pic:cNvPr id="10" name="Picture 10" descr="Chart, bar chart&#10;&#10;Description automatically generated"/>
+                    <pic:cNvPicPr/>
+                  </pic:nvPicPr>
+                  <pic:blipFill>
+                    <a:blip r:embed="rId12" cstate="print">
+                      <a:extLst>
+                        <a:ext uri="{28A0092B-C50C-407E-A947-70E740481C1C}">
+                          <a14:useLocalDpi xmlns:a14="http://schemas.microsoft.com/office/drawing/2010/main" val="0"/>
+                        </a:ext>
+                      </a:extLst>
+                    </a:blip>
+                    <a:stretch>
+                      <a:fillRect/>
+                    </a:stretch>
+                  </pic:blipFill>
+                  <pic:spPr>
+                    <a:xfrm>
+                      <a:off x="0" y="0"/>
+                      <a:ext cx="1296314" cy="931155"/>
+                    </a:xfrm>
+                    <a:prstGeom prst="rect">
+                      <a:avLst/>
+                    </a:prstGeom>
+                  </pic:spPr>
+                </pic:pic>
+              </a:graphicData>
+            </a:graphic>
+          </wp:inline>
+        </w:drawing>
+      </w:r>
+    </w:p>
+    <w:p>
+      <w:pPr>
+        <w:pStyle w:val="ACLFirstLine"/>
+        <w:numPr>
+          <w:ilvl w:val="0"/>
+          <w:numId w:val="9"/>
+        </w:numPr>
+      </w:pPr>
+      <w:r>
+        <w:t xml:space="preserve">               </w:t>
+      </w:r>
+      <w:r>
+        <w:t>(d)</w:t>
+      </w:r>
+    </w:p>
+    <w:p>
+      <w:pPr>
+        <w:pStyle w:val="ACLFirstLine"/>
+        <w:ind w:left="2320" w:firstLine="0"/>
+      </w:pPr>
+    </w:p>
+    <w:p>
+      <w:pPr>
+        <w:pStyle w:val="ACLFirstLine"/>
+        <w:ind w:firstLine="0"/>
       </w:pPr>
       <w:r>
         <w:t>Figure 1: (a) Average number of words per review sentence for spoiler/non-spoiler reviews (b) Density plot of proportion of spoiler sentences in a review</w:t>
+      </w:r>
+      <w:r>
+        <w:t xml:space="preserve"> (c) Proportion of occurrences of “die” in spoiler and non-spoiler review corpus (d) Proportion of occurrences of “survive” in spoiler and non-spoiler review corpus</w:t>
       </w:r>
     </w:p>
     <w:p>
@@ -12191,6 +12321,21 @@
         <w:pStyle w:val="ACLFirstLine"/>
         <w:ind w:firstLine="0"/>
       </w:pPr>
+    </w:p>
+    <w:p>
+      <w:pPr>
+        <w:pStyle w:val="ACLFirstLine"/>
+        <w:ind w:firstLine="0"/>
+      </w:pPr>
+      <w:r>
+        <w:t xml:space="preserve">    </w:t>
+      </w:r>
+      <w:r>
+        <w:t xml:space="preserve">From the visualizations (a) to (d) it can be seen that spoiler reviews tend to have more slightly more sentences than non-spoiler reviews. The two classes of texts have drastically different characteristics in terms of the occurrences of words such as “die” and “survive” that are closely related to the plot information. </w:t>
+      </w:r>
+      <w:r>
+        <w:t xml:space="preserve">It is then worthwhile to discover manually extracted signals of metadata from the sentences. </w:t>
+      </w:r>
     </w:p>
     <w:p>
       <w:pPr>
@@ -12239,7 +12384,10 @@
         <w:pStyle w:val="ACLText"/>
       </w:pPr>
       <w:r>
-        <w:t xml:space="preserve">Data cleaning is performed prior to model fitting. All texts are preprocessed with tokenization, normalization, stop-words removal and lemmatization. </w:t>
+        <w:t xml:space="preserve">Data cleaning is performed prior to model fitting. All texts are preprocessed with tokenization, </w:t>
+      </w:r>
+      <w:r>
+        <w:t xml:space="preserve">normalization, stop-words removal and lemmatization. </w:t>
       </w:r>
     </w:p>
     <w:p>
@@ -19804,7 +19952,7 @@
     </w:p>
     <w:tbl>
       <w:tblPr>
-        <w:tblStyle w:val="GridTable3-Accent3"/>
+        <w:tblStyle w:val="GridTable2-Accent3"/>
         <w:tblW w:w="5000" w:type="pct"/>
         <w:tblLook w:val="04A0" w:firstRow="1" w:lastRow="0" w:firstColumn="1" w:lastColumn="0" w:noHBand="0" w:noVBand="1"/>
       </w:tblPr>
@@ -19819,7 +19967,7 @@
         </w:trPr>
         <w:tc>
           <w:tcPr>
-            <w:cnfStyle w:val="001000000100" w:firstRow="0" w:lastRow="0" w:firstColumn="1" w:lastColumn="0" w:oddVBand="0" w:evenVBand="0" w:oddHBand="0" w:evenHBand="0" w:firstRowFirstColumn="1" w:firstRowLastColumn="0" w:lastRowFirstColumn="0" w:lastRowLastColumn="0"/>
+            <w:cnfStyle w:val="001000000000" w:firstRow="0" w:lastRow="0" w:firstColumn="1" w:lastColumn="0" w:oddVBand="0" w:evenVBand="0" w:oddHBand="0" w:evenHBand="0" w:firstRowFirstColumn="0" w:firstRowLastColumn="0" w:lastRowFirstColumn="0" w:lastRowLastColumn="0"/>
             <w:tcW w:w="2143" w:type="pct"/>
           </w:tcPr>
           <w:p>
@@ -20209,7 +20357,14 @@
         <w:t xml:space="preserve"> of different classes are often linear separable, and text contains a lot of features. Using linear kernel in SVM is suited for this type of task since it is fast and mapping the data to a higher dimensional space does not really improve performance. </w:t>
       </w:r>
       <w:r>
-        <w:t xml:space="preserve">Hyperparameter tuning is done to determine the best combination of 1-gram/2-gram and regularization parameter c. </w:t>
+        <w:t xml:space="preserve">Hyperparameter tuning is done to determine the best combination of 1-gram/2-gram </w:t>
+      </w:r>
+      <w:r>
+        <w:lastRenderedPageBreak/>
+        <w:t xml:space="preserve">and regularization parameter c. </w:t>
+      </w:r>
+      <w:r>
+        <w:t xml:space="preserve">F1 and AUC scores are recorded for each experiment. </w:t>
       </w:r>
     </w:p>
     <w:p>
@@ -20598,7 +20753,6 @@
         <w:ind w:left="562" w:hanging="562"/>
       </w:pPr>
       <w:r>
-        <w:lastRenderedPageBreak/>
         <w:t>Derived Features for Spoiler Detection</w:t>
       </w:r>
     </w:p>
@@ -28089,7 +28243,7 @@
                     <pic:cNvPicPr/>
                   </pic:nvPicPr>
                   <pic:blipFill>
-                    <a:blip r:embed="rId11">
+                    <a:blip r:embed="rId13">
                       <a:extLst>
                         <a:ext uri="{28A0092B-C50C-407E-A947-70E740481C1C}">
                           <a14:useLocalDpi xmlns:a14="http://schemas.microsoft.com/office/drawing/2010/main" val="0"/>
@@ -28861,7 +29015,11 @@
         <w:t xml:space="preserve"> </w:t>
       </w:r>
       <w:r>
-        <w:t xml:space="preserve">terms of ranking the data based on classes, but still has problem of a </w:t>
+        <w:t xml:space="preserve">terms of ranking the data </w:t>
+      </w:r>
+      <w:r>
+        <w:lastRenderedPageBreak/>
+        <w:t xml:space="preserve">based on classes, but still has problem of a </w:t>
       </w:r>
       <w:r>
         <w:t>low</w:t>
@@ -29188,11 +29346,7 @@
         <w:ind w:firstLine="220"/>
       </w:pPr>
       <w:r>
-        <w:t xml:space="preserve">SVM with Rank Feature is selected to be productized for its balanced performance across F1 </w:t>
-      </w:r>
-      <w:r>
-        <w:lastRenderedPageBreak/>
-        <w:t>and AUC score. Since CNN is trained on a small subset of data</w:t>
+        <w:t>SVM with Rank Feature is selected to be productized for its balanced performance across F1 and AUC score. Since CNN is trained on a small subset of data</w:t>
       </w:r>
       <w:r>
         <w:t xml:space="preserve"> and may have overfitting</w:t>
@@ -29269,7 +29423,7 @@
                     <pic:cNvPicPr/>
                   </pic:nvPicPr>
                   <pic:blipFill>
-                    <a:blip r:embed="rId12">
+                    <a:blip r:embed="rId14">
                       <a:extLst>
                         <a:ext uri="{28A0092B-C50C-407E-A947-70E740481C1C}">
                           <a14:useLocalDpi xmlns:a14="http://schemas.microsoft.com/office/drawing/2010/main" val="0"/>
@@ -33016,7 +33170,10 @@
         </mc:AlternateContent>
       </w:r>
       <w:r>
-        <w:t>For the classical machine learning models, more feature engineering can be done to extract more metadata from the review sentences. The main tense of a sentence can be hugely important since past tensed sentence have a higher likelihood of containing information from the plot (as an example, “He died.” is more likely to be a spoiler than “I hope he will live.”) The tense detector is computationally expensive and was hence not implemented in this paper</w:t>
+        <w:t xml:space="preserve">For the classical machine learning models, more feature engineering can be done to extract more metadata from the review sentences. The main tense of a sentence can be hugely important since </w:t>
+      </w:r>
+      <w:r>
+        <w:t>past tensed sentence have a higher likelihood of containing information from the plot (as an example, “He died.” is more likely to be a spoiler than “I hope he will live.”) The tense detector is computationally expensive and was hence not implemented in this paper</w:t>
       </w:r>
       <w:r>
         <w:t xml:space="preserve"> </w:t>
@@ -33146,14 +33303,34 @@
     </w:p>
     <w:p>
       <w:pPr>
-        <w:spacing w:after="0" w:line="240" w:lineRule="auto"/>
+        <w:pStyle w:val="ACLReferencesText"/>
+      </w:pPr>
+      <w:r>
+        <w:t xml:space="preserve">Thorsten </w:t>
+      </w:r>
+      <w:proofErr w:type="spellStart"/>
+      <w:r>
+        <w:t>Joachims</w:t>
+      </w:r>
+      <w:proofErr w:type="spellEnd"/>
+      <w:r>
+        <w:t>. 1998. Text Categorization with Supp ort Vector</w:t>
+      </w:r>
+      <w:r>
+        <w:t xml:space="preserve"> </w:t>
+      </w:r>
+      <w:r>
         <w:rPr>
-          <w:rFonts w:ascii="Times New Roman" w:eastAsia="Times New Roman" w:hAnsi="Times New Roman" w:cs="Times New Roman"/>
-          <w:sz w:val="24"/>
-          <w:szCs w:val="24"/>
-          <w:lang w:eastAsia="zh-CN"/>
+          <w:rFonts w:hint="eastAsia"/>
         </w:rPr>
-      </w:pPr>
+        <w:t>Machines</w:t>
+      </w:r>
+      <w:r>
+        <w:t xml:space="preserve"> </w:t>
+      </w:r>
+      <w:r>
+        <w:t xml:space="preserve">Learning with Many Features. </w:t>
+      </w:r>
     </w:p>
     <w:p>
       <w:pPr>
@@ -33188,8 +33365,8 @@
       </w:pPr>
     </w:p>
     <w:sectPr>
-      <w:headerReference w:type="default" r:id="rId13"/>
-      <w:footerReference w:type="default" r:id="rId14"/>
+      <w:headerReference w:type="default" r:id="rId15"/>
+      <w:footerReference w:type="default" r:id="rId16"/>
       <w:pgSz w:w="11909" w:h="16834" w:code="9"/>
       <w:pgMar w:top="1411" w:right="1411" w:bottom="1440" w:left="1411" w:header="475" w:footer="360" w:gutter="0"/>
       <w:cols w:num="2" w:space="389"/>
@@ -33924,7 +34101,7 @@
         <w:rFonts w:hint="default"/>
       </w:rPr>
     </w:lvl>
-    <w:lvl w:ilvl="1" w:tplc="04090019" w:tentative="1">
+    <w:lvl w:ilvl="1" w:tplc="04090019">
       <w:start w:val="1"/>
       <w:numFmt w:val="lowerLetter"/>
       <w:lvlText w:val="%2."/>
@@ -36359,6 +36536,785 @@
       </w:tcPr>
     </w:tblStylePr>
   </w:style>
+  <w:style w:type="table" w:styleId="GridTable3-Accent4">
+    <w:name w:val="Grid Table 3 Accent 4"/>
+    <w:basedOn w:val="TableNormal"/>
+    <w:uiPriority w:val="48"/>
+    <w:rsid w:val="007F6CAB"/>
+    <w:pPr>
+      <w:spacing w:after="0" w:line="240" w:lineRule="auto"/>
+    </w:pPr>
+    <w:tblPr>
+      <w:tblStyleRowBandSize w:val="1"/>
+      <w:tblStyleColBandSize w:val="1"/>
+      <w:tblBorders>
+        <w:top w:val="single" w:sz="4" w:space="0" w:color="FFD966" w:themeColor="accent4" w:themeTint="99"/>
+        <w:left w:val="single" w:sz="4" w:space="0" w:color="FFD966" w:themeColor="accent4" w:themeTint="99"/>
+        <w:bottom w:val="single" w:sz="4" w:space="0" w:color="FFD966" w:themeColor="accent4" w:themeTint="99"/>
+        <w:right w:val="single" w:sz="4" w:space="0" w:color="FFD966" w:themeColor="accent4" w:themeTint="99"/>
+        <w:insideH w:val="single" w:sz="4" w:space="0" w:color="FFD966" w:themeColor="accent4" w:themeTint="99"/>
+        <w:insideV w:val="single" w:sz="4" w:space="0" w:color="FFD966" w:themeColor="accent4" w:themeTint="99"/>
+      </w:tblBorders>
+    </w:tblPr>
+    <w:tblStylePr w:type="firstRow">
+      <w:rPr>
+        <w:b/>
+        <w:bCs/>
+      </w:rPr>
+      <w:tblPr/>
+      <w:tcPr>
+        <w:tcBorders>
+          <w:top w:val="nil"/>
+          <w:left w:val="nil"/>
+          <w:right w:val="nil"/>
+          <w:insideH w:val="nil"/>
+          <w:insideV w:val="nil"/>
+        </w:tcBorders>
+        <w:shd w:val="clear" w:color="auto" w:fill="FFFFFF" w:themeFill="background1"/>
+      </w:tcPr>
+    </w:tblStylePr>
+    <w:tblStylePr w:type="lastRow">
+      <w:rPr>
+        <w:b/>
+        <w:bCs/>
+      </w:rPr>
+      <w:tblPr/>
+      <w:tcPr>
+        <w:tcBorders>
+          <w:left w:val="nil"/>
+          <w:bottom w:val="nil"/>
+          <w:right w:val="nil"/>
+          <w:insideH w:val="nil"/>
+          <w:insideV w:val="nil"/>
+        </w:tcBorders>
+        <w:shd w:val="clear" w:color="auto" w:fill="FFFFFF" w:themeFill="background1"/>
+      </w:tcPr>
+    </w:tblStylePr>
+    <w:tblStylePr w:type="firstCol">
+      <w:pPr>
+        <w:jc w:val="right"/>
+      </w:pPr>
+      <w:rPr>
+        <w:i/>
+        <w:iCs/>
+      </w:rPr>
+      <w:tblPr/>
+      <w:tcPr>
+        <w:tcBorders>
+          <w:top w:val="nil"/>
+          <w:left w:val="nil"/>
+          <w:bottom w:val="nil"/>
+          <w:insideH w:val="nil"/>
+          <w:insideV w:val="nil"/>
+        </w:tcBorders>
+        <w:shd w:val="clear" w:color="auto" w:fill="FFFFFF" w:themeFill="background1"/>
+      </w:tcPr>
+    </w:tblStylePr>
+    <w:tblStylePr w:type="lastCol">
+      <w:rPr>
+        <w:i/>
+        <w:iCs/>
+      </w:rPr>
+      <w:tblPr/>
+      <w:tcPr>
+        <w:tcBorders>
+          <w:top w:val="nil"/>
+          <w:bottom w:val="nil"/>
+          <w:right w:val="nil"/>
+          <w:insideH w:val="nil"/>
+          <w:insideV w:val="nil"/>
+        </w:tcBorders>
+        <w:shd w:val="clear" w:color="auto" w:fill="FFFFFF" w:themeFill="background1"/>
+      </w:tcPr>
+    </w:tblStylePr>
+    <w:tblStylePr w:type="band1Vert">
+      <w:tblPr/>
+      <w:tcPr>
+        <w:shd w:val="clear" w:color="auto" w:fill="FFF2CC" w:themeFill="accent4" w:themeFillTint="33"/>
+      </w:tcPr>
+    </w:tblStylePr>
+    <w:tblStylePr w:type="band1Horz">
+      <w:tblPr/>
+      <w:tcPr>
+        <w:shd w:val="clear" w:color="auto" w:fill="FFF2CC" w:themeFill="accent4" w:themeFillTint="33"/>
+      </w:tcPr>
+    </w:tblStylePr>
+    <w:tblStylePr w:type="neCell">
+      <w:tblPr/>
+      <w:tcPr>
+        <w:tcBorders>
+          <w:bottom w:val="single" w:sz="4" w:space="0" w:color="FFD966" w:themeColor="accent4" w:themeTint="99"/>
+        </w:tcBorders>
+      </w:tcPr>
+    </w:tblStylePr>
+    <w:tblStylePr w:type="nwCell">
+      <w:tblPr/>
+      <w:tcPr>
+        <w:tcBorders>
+          <w:bottom w:val="single" w:sz="4" w:space="0" w:color="FFD966" w:themeColor="accent4" w:themeTint="99"/>
+        </w:tcBorders>
+      </w:tcPr>
+    </w:tblStylePr>
+    <w:tblStylePr w:type="seCell">
+      <w:tblPr/>
+      <w:tcPr>
+        <w:tcBorders>
+          <w:top w:val="single" w:sz="4" w:space="0" w:color="FFD966" w:themeColor="accent4" w:themeTint="99"/>
+        </w:tcBorders>
+      </w:tcPr>
+    </w:tblStylePr>
+    <w:tblStylePr w:type="swCell">
+      <w:tblPr/>
+      <w:tcPr>
+        <w:tcBorders>
+          <w:top w:val="single" w:sz="4" w:space="0" w:color="FFD966" w:themeColor="accent4" w:themeTint="99"/>
+        </w:tcBorders>
+      </w:tcPr>
+    </w:tblStylePr>
+  </w:style>
+  <w:style w:type="table" w:styleId="GridTable4">
+    <w:name w:val="Grid Table 4"/>
+    <w:basedOn w:val="TableNormal"/>
+    <w:uiPriority w:val="49"/>
+    <w:rsid w:val="007F6CAB"/>
+    <w:pPr>
+      <w:spacing w:after="0" w:line="240" w:lineRule="auto"/>
+    </w:pPr>
+    <w:tblPr>
+      <w:tblStyleRowBandSize w:val="1"/>
+      <w:tblStyleColBandSize w:val="1"/>
+      <w:tblBorders>
+        <w:top w:val="single" w:sz="4" w:space="0" w:color="666666" w:themeColor="text1" w:themeTint="99"/>
+        <w:left w:val="single" w:sz="4" w:space="0" w:color="666666" w:themeColor="text1" w:themeTint="99"/>
+        <w:bottom w:val="single" w:sz="4" w:space="0" w:color="666666" w:themeColor="text1" w:themeTint="99"/>
+        <w:right w:val="single" w:sz="4" w:space="0" w:color="666666" w:themeColor="text1" w:themeTint="99"/>
+        <w:insideH w:val="single" w:sz="4" w:space="0" w:color="666666" w:themeColor="text1" w:themeTint="99"/>
+        <w:insideV w:val="single" w:sz="4" w:space="0" w:color="666666" w:themeColor="text1" w:themeTint="99"/>
+      </w:tblBorders>
+    </w:tblPr>
+    <w:tblStylePr w:type="firstRow">
+      <w:rPr>
+        <w:b/>
+        <w:bCs/>
+        <w:color w:val="FFFFFF" w:themeColor="background1"/>
+      </w:rPr>
+      <w:tblPr/>
+      <w:tcPr>
+        <w:tcBorders>
+          <w:top w:val="single" w:sz="4" w:space="0" w:color="000000" w:themeColor="text1"/>
+          <w:left w:val="single" w:sz="4" w:space="0" w:color="000000" w:themeColor="text1"/>
+          <w:bottom w:val="single" w:sz="4" w:space="0" w:color="000000" w:themeColor="text1"/>
+          <w:right w:val="single" w:sz="4" w:space="0" w:color="000000" w:themeColor="text1"/>
+          <w:insideH w:val="nil"/>
+          <w:insideV w:val="nil"/>
+        </w:tcBorders>
+        <w:shd w:val="clear" w:color="auto" w:fill="000000" w:themeFill="text1"/>
+      </w:tcPr>
+    </w:tblStylePr>
+    <w:tblStylePr w:type="lastRow">
+      <w:rPr>
+        <w:b/>
+        <w:bCs/>
+      </w:rPr>
+      <w:tblPr/>
+      <w:tcPr>
+        <w:tcBorders>
+          <w:top w:val="double" w:sz="4" w:space="0" w:color="000000" w:themeColor="text1"/>
+        </w:tcBorders>
+      </w:tcPr>
+    </w:tblStylePr>
+    <w:tblStylePr w:type="firstCol">
+      <w:rPr>
+        <w:b/>
+        <w:bCs/>
+      </w:rPr>
+    </w:tblStylePr>
+    <w:tblStylePr w:type="lastCol">
+      <w:rPr>
+        <w:b/>
+        <w:bCs/>
+      </w:rPr>
+    </w:tblStylePr>
+    <w:tblStylePr w:type="band1Vert">
+      <w:tblPr/>
+      <w:tcPr>
+        <w:shd w:val="clear" w:color="auto" w:fill="CCCCCC" w:themeFill="text1" w:themeFillTint="33"/>
+      </w:tcPr>
+    </w:tblStylePr>
+    <w:tblStylePr w:type="band1Horz">
+      <w:tblPr/>
+      <w:tcPr>
+        <w:shd w:val="clear" w:color="auto" w:fill="CCCCCC" w:themeFill="text1" w:themeFillTint="33"/>
+      </w:tcPr>
+    </w:tblStylePr>
+  </w:style>
+  <w:style w:type="table" w:styleId="ListTable1Light-Accent3">
+    <w:name w:val="List Table 1 Light Accent 3"/>
+    <w:basedOn w:val="TableNormal"/>
+    <w:uiPriority w:val="46"/>
+    <w:rsid w:val="007F6CAB"/>
+    <w:pPr>
+      <w:spacing w:after="0" w:line="240" w:lineRule="auto"/>
+    </w:pPr>
+    <w:tblPr>
+      <w:tblStyleRowBandSize w:val="1"/>
+      <w:tblStyleColBandSize w:val="1"/>
+    </w:tblPr>
+    <w:tblStylePr w:type="firstRow">
+      <w:rPr>
+        <w:b/>
+        <w:bCs/>
+      </w:rPr>
+      <w:tblPr/>
+      <w:tcPr>
+        <w:tcBorders>
+          <w:bottom w:val="single" w:sz="4" w:space="0" w:color="C9C9C9" w:themeColor="accent3" w:themeTint="99"/>
+        </w:tcBorders>
+      </w:tcPr>
+    </w:tblStylePr>
+    <w:tblStylePr w:type="lastRow">
+      <w:rPr>
+        <w:b/>
+        <w:bCs/>
+      </w:rPr>
+      <w:tblPr/>
+      <w:tcPr>
+        <w:tcBorders>
+          <w:top w:val="single" w:sz="4" w:space="0" w:color="C9C9C9" w:themeColor="accent3" w:themeTint="99"/>
+        </w:tcBorders>
+      </w:tcPr>
+    </w:tblStylePr>
+    <w:tblStylePr w:type="firstCol">
+      <w:rPr>
+        <w:b/>
+        <w:bCs/>
+      </w:rPr>
+    </w:tblStylePr>
+    <w:tblStylePr w:type="lastCol">
+      <w:rPr>
+        <w:b/>
+        <w:bCs/>
+      </w:rPr>
+    </w:tblStylePr>
+    <w:tblStylePr w:type="band1Vert">
+      <w:tblPr/>
+      <w:tcPr>
+        <w:shd w:val="clear" w:color="auto" w:fill="EDEDED" w:themeFill="accent3" w:themeFillTint="33"/>
+      </w:tcPr>
+    </w:tblStylePr>
+    <w:tblStylePr w:type="band1Horz">
+      <w:tblPr/>
+      <w:tcPr>
+        <w:shd w:val="clear" w:color="auto" w:fill="EDEDED" w:themeFill="accent3" w:themeFillTint="33"/>
+      </w:tcPr>
+    </w:tblStylePr>
+  </w:style>
+  <w:style w:type="table" w:styleId="ListTable3-Accent3">
+    <w:name w:val="List Table 3 Accent 3"/>
+    <w:basedOn w:val="TableNormal"/>
+    <w:uiPriority w:val="48"/>
+    <w:rsid w:val="007F6CAB"/>
+    <w:pPr>
+      <w:spacing w:after="0" w:line="240" w:lineRule="auto"/>
+    </w:pPr>
+    <w:tblPr>
+      <w:tblStyleRowBandSize w:val="1"/>
+      <w:tblStyleColBandSize w:val="1"/>
+      <w:tblBorders>
+        <w:top w:val="single" w:sz="4" w:space="0" w:color="A5A5A5" w:themeColor="accent3"/>
+        <w:left w:val="single" w:sz="4" w:space="0" w:color="A5A5A5" w:themeColor="accent3"/>
+        <w:bottom w:val="single" w:sz="4" w:space="0" w:color="A5A5A5" w:themeColor="accent3"/>
+        <w:right w:val="single" w:sz="4" w:space="0" w:color="A5A5A5" w:themeColor="accent3"/>
+      </w:tblBorders>
+    </w:tblPr>
+    <w:tblStylePr w:type="firstRow">
+      <w:rPr>
+        <w:b/>
+        <w:bCs/>
+        <w:color w:val="FFFFFF" w:themeColor="background1"/>
+      </w:rPr>
+      <w:tblPr/>
+      <w:tcPr>
+        <w:shd w:val="clear" w:color="auto" w:fill="A5A5A5" w:themeFill="accent3"/>
+      </w:tcPr>
+    </w:tblStylePr>
+    <w:tblStylePr w:type="lastRow">
+      <w:rPr>
+        <w:b/>
+        <w:bCs/>
+      </w:rPr>
+      <w:tblPr/>
+      <w:tcPr>
+        <w:tcBorders>
+          <w:top w:val="double" w:sz="4" w:space="0" w:color="A5A5A5" w:themeColor="accent3"/>
+        </w:tcBorders>
+        <w:shd w:val="clear" w:color="auto" w:fill="FFFFFF" w:themeFill="background1"/>
+      </w:tcPr>
+    </w:tblStylePr>
+    <w:tblStylePr w:type="firstCol">
+      <w:rPr>
+        <w:b/>
+        <w:bCs/>
+      </w:rPr>
+      <w:tblPr/>
+      <w:tcPr>
+        <w:tcBorders>
+          <w:right w:val="nil"/>
+        </w:tcBorders>
+        <w:shd w:val="clear" w:color="auto" w:fill="FFFFFF" w:themeFill="background1"/>
+      </w:tcPr>
+    </w:tblStylePr>
+    <w:tblStylePr w:type="lastCol">
+      <w:rPr>
+        <w:b/>
+        <w:bCs/>
+      </w:rPr>
+      <w:tblPr/>
+      <w:tcPr>
+        <w:tcBorders>
+          <w:left w:val="nil"/>
+        </w:tcBorders>
+        <w:shd w:val="clear" w:color="auto" w:fill="FFFFFF" w:themeFill="background1"/>
+      </w:tcPr>
+    </w:tblStylePr>
+    <w:tblStylePr w:type="band1Vert">
+      <w:tblPr/>
+      <w:tcPr>
+        <w:tcBorders>
+          <w:left w:val="single" w:sz="4" w:space="0" w:color="A5A5A5" w:themeColor="accent3"/>
+          <w:right w:val="single" w:sz="4" w:space="0" w:color="A5A5A5" w:themeColor="accent3"/>
+        </w:tcBorders>
+      </w:tcPr>
+    </w:tblStylePr>
+    <w:tblStylePr w:type="band1Horz">
+      <w:tblPr/>
+      <w:tcPr>
+        <w:tcBorders>
+          <w:top w:val="single" w:sz="4" w:space="0" w:color="A5A5A5" w:themeColor="accent3"/>
+          <w:bottom w:val="single" w:sz="4" w:space="0" w:color="A5A5A5" w:themeColor="accent3"/>
+          <w:insideH w:val="nil"/>
+        </w:tcBorders>
+      </w:tcPr>
+    </w:tblStylePr>
+    <w:tblStylePr w:type="neCell">
+      <w:tblPr/>
+      <w:tcPr>
+        <w:tcBorders>
+          <w:left w:val="nil"/>
+          <w:bottom w:val="nil"/>
+        </w:tcBorders>
+      </w:tcPr>
+    </w:tblStylePr>
+    <w:tblStylePr w:type="nwCell">
+      <w:tblPr/>
+      <w:tcPr>
+        <w:tcBorders>
+          <w:bottom w:val="nil"/>
+          <w:right w:val="nil"/>
+        </w:tcBorders>
+      </w:tcPr>
+    </w:tblStylePr>
+    <w:tblStylePr w:type="seCell">
+      <w:tblPr/>
+      <w:tcPr>
+        <w:tcBorders>
+          <w:top w:val="double" w:sz="4" w:space="0" w:color="A5A5A5" w:themeColor="accent3"/>
+          <w:left w:val="nil"/>
+        </w:tcBorders>
+      </w:tcPr>
+    </w:tblStylePr>
+    <w:tblStylePr w:type="swCell">
+      <w:tblPr/>
+      <w:tcPr>
+        <w:tcBorders>
+          <w:top w:val="double" w:sz="4" w:space="0" w:color="A5A5A5" w:themeColor="accent3"/>
+          <w:right w:val="nil"/>
+        </w:tcBorders>
+      </w:tcPr>
+    </w:tblStylePr>
+  </w:style>
+  <w:style w:type="table" w:styleId="ListTable7Colorful">
+    <w:name w:val="List Table 7 Colorful"/>
+    <w:basedOn w:val="TableNormal"/>
+    <w:uiPriority w:val="52"/>
+    <w:rsid w:val="007F6CAB"/>
+    <w:pPr>
+      <w:spacing w:after="0" w:line="240" w:lineRule="auto"/>
+    </w:pPr>
+    <w:rPr>
+      <w:color w:val="000000" w:themeColor="text1"/>
+    </w:rPr>
+    <w:tblPr>
+      <w:tblStyleRowBandSize w:val="1"/>
+      <w:tblStyleColBandSize w:val="1"/>
+    </w:tblPr>
+    <w:tblStylePr w:type="firstRow">
+      <w:rPr>
+        <w:rFonts w:asciiTheme="majorHAnsi" w:eastAsiaTheme="majorEastAsia" w:hAnsiTheme="majorHAnsi" w:cstheme="majorBidi"/>
+        <w:i/>
+        <w:iCs/>
+        <w:sz w:val="26"/>
+      </w:rPr>
+      <w:tblPr/>
+      <w:tcPr>
+        <w:tcBorders>
+          <w:bottom w:val="single" w:sz="4" w:space="0" w:color="000000" w:themeColor="text1"/>
+        </w:tcBorders>
+        <w:shd w:val="clear" w:color="auto" w:fill="FFFFFF" w:themeFill="background1"/>
+      </w:tcPr>
+    </w:tblStylePr>
+    <w:tblStylePr w:type="lastRow">
+      <w:rPr>
+        <w:rFonts w:asciiTheme="majorHAnsi" w:eastAsiaTheme="majorEastAsia" w:hAnsiTheme="majorHAnsi" w:cstheme="majorBidi"/>
+        <w:i/>
+        <w:iCs/>
+        <w:sz w:val="26"/>
+      </w:rPr>
+      <w:tblPr/>
+      <w:tcPr>
+        <w:tcBorders>
+          <w:top w:val="single" w:sz="4" w:space="0" w:color="000000" w:themeColor="text1"/>
+        </w:tcBorders>
+        <w:shd w:val="clear" w:color="auto" w:fill="FFFFFF" w:themeFill="background1"/>
+      </w:tcPr>
+    </w:tblStylePr>
+    <w:tblStylePr w:type="firstCol">
+      <w:pPr>
+        <w:jc w:val="right"/>
+      </w:pPr>
+      <w:rPr>
+        <w:rFonts w:asciiTheme="majorHAnsi" w:eastAsiaTheme="majorEastAsia" w:hAnsiTheme="majorHAnsi" w:cstheme="majorBidi"/>
+        <w:i/>
+        <w:iCs/>
+        <w:sz w:val="26"/>
+      </w:rPr>
+      <w:tblPr/>
+      <w:tcPr>
+        <w:tcBorders>
+          <w:right w:val="single" w:sz="4" w:space="0" w:color="000000" w:themeColor="text1"/>
+        </w:tcBorders>
+        <w:shd w:val="clear" w:color="auto" w:fill="FFFFFF" w:themeFill="background1"/>
+      </w:tcPr>
+    </w:tblStylePr>
+    <w:tblStylePr w:type="lastCol">
+      <w:rPr>
+        <w:rFonts w:asciiTheme="majorHAnsi" w:eastAsiaTheme="majorEastAsia" w:hAnsiTheme="majorHAnsi" w:cstheme="majorBidi"/>
+        <w:i/>
+        <w:iCs/>
+        <w:sz w:val="26"/>
+      </w:rPr>
+      <w:tblPr/>
+      <w:tcPr>
+        <w:tcBorders>
+          <w:left w:val="single" w:sz="4" w:space="0" w:color="000000" w:themeColor="text1"/>
+        </w:tcBorders>
+        <w:shd w:val="clear" w:color="auto" w:fill="FFFFFF" w:themeFill="background1"/>
+      </w:tcPr>
+    </w:tblStylePr>
+    <w:tblStylePr w:type="band1Vert">
+      <w:tblPr/>
+      <w:tcPr>
+        <w:shd w:val="clear" w:color="auto" w:fill="CCCCCC" w:themeFill="text1" w:themeFillTint="33"/>
+      </w:tcPr>
+    </w:tblStylePr>
+    <w:tblStylePr w:type="band1Horz">
+      <w:tblPr/>
+      <w:tcPr>
+        <w:shd w:val="clear" w:color="auto" w:fill="CCCCCC" w:themeFill="text1" w:themeFillTint="33"/>
+      </w:tcPr>
+    </w:tblStylePr>
+    <w:tblStylePr w:type="neCell">
+      <w:tblPr/>
+      <w:tcPr>
+        <w:tcBorders>
+          <w:left w:val="nil"/>
+        </w:tcBorders>
+      </w:tcPr>
+    </w:tblStylePr>
+    <w:tblStylePr w:type="nwCell">
+      <w:tblPr/>
+      <w:tcPr>
+        <w:tcBorders>
+          <w:right w:val="nil"/>
+        </w:tcBorders>
+      </w:tcPr>
+    </w:tblStylePr>
+    <w:tblStylePr w:type="seCell">
+      <w:tblPr/>
+      <w:tcPr>
+        <w:tcBorders>
+          <w:left w:val="nil"/>
+        </w:tcBorders>
+      </w:tcPr>
+    </w:tblStylePr>
+    <w:tblStylePr w:type="swCell">
+      <w:tblPr/>
+      <w:tcPr>
+        <w:tcBorders>
+          <w:right w:val="nil"/>
+        </w:tcBorders>
+      </w:tcPr>
+    </w:tblStylePr>
+  </w:style>
+  <w:style w:type="table" w:styleId="ListTable6Colorful-Accent3">
+    <w:name w:val="List Table 6 Colorful Accent 3"/>
+    <w:basedOn w:val="TableNormal"/>
+    <w:uiPriority w:val="51"/>
+    <w:rsid w:val="007F6CAB"/>
+    <w:pPr>
+      <w:spacing w:after="0" w:line="240" w:lineRule="auto"/>
+    </w:pPr>
+    <w:rPr>
+      <w:color w:val="7B7B7B" w:themeColor="accent3" w:themeShade="BF"/>
+    </w:rPr>
+    <w:tblPr>
+      <w:tblStyleRowBandSize w:val="1"/>
+      <w:tblStyleColBandSize w:val="1"/>
+      <w:tblBorders>
+        <w:top w:val="single" w:sz="4" w:space="0" w:color="A5A5A5" w:themeColor="accent3"/>
+        <w:bottom w:val="single" w:sz="4" w:space="0" w:color="A5A5A5" w:themeColor="accent3"/>
+      </w:tblBorders>
+    </w:tblPr>
+    <w:tblStylePr w:type="firstRow">
+      <w:rPr>
+        <w:b/>
+        <w:bCs/>
+      </w:rPr>
+      <w:tblPr/>
+      <w:tcPr>
+        <w:tcBorders>
+          <w:bottom w:val="single" w:sz="4" w:space="0" w:color="A5A5A5" w:themeColor="accent3"/>
+        </w:tcBorders>
+      </w:tcPr>
+    </w:tblStylePr>
+    <w:tblStylePr w:type="lastRow">
+      <w:rPr>
+        <w:b/>
+        <w:bCs/>
+      </w:rPr>
+      <w:tblPr/>
+      <w:tcPr>
+        <w:tcBorders>
+          <w:top w:val="double" w:sz="4" w:space="0" w:color="A5A5A5" w:themeColor="accent3"/>
+        </w:tcBorders>
+      </w:tcPr>
+    </w:tblStylePr>
+    <w:tblStylePr w:type="firstCol">
+      <w:rPr>
+        <w:b/>
+        <w:bCs/>
+      </w:rPr>
+    </w:tblStylePr>
+    <w:tblStylePr w:type="lastCol">
+      <w:rPr>
+        <w:b/>
+        <w:bCs/>
+      </w:rPr>
+    </w:tblStylePr>
+    <w:tblStylePr w:type="band1Vert">
+      <w:tblPr/>
+      <w:tcPr>
+        <w:shd w:val="clear" w:color="auto" w:fill="EDEDED" w:themeFill="accent3" w:themeFillTint="33"/>
+      </w:tcPr>
+    </w:tblStylePr>
+    <w:tblStylePr w:type="band1Horz">
+      <w:tblPr/>
+      <w:tcPr>
+        <w:shd w:val="clear" w:color="auto" w:fill="EDEDED" w:themeFill="accent3" w:themeFillTint="33"/>
+      </w:tcPr>
+    </w:tblStylePr>
+  </w:style>
+  <w:style w:type="table" w:styleId="ListTable7Colorful-Accent3">
+    <w:name w:val="List Table 7 Colorful Accent 3"/>
+    <w:basedOn w:val="TableNormal"/>
+    <w:uiPriority w:val="52"/>
+    <w:rsid w:val="007F6CAB"/>
+    <w:pPr>
+      <w:spacing w:after="0" w:line="240" w:lineRule="auto"/>
+    </w:pPr>
+    <w:rPr>
+      <w:color w:val="7B7B7B" w:themeColor="accent3" w:themeShade="BF"/>
+    </w:rPr>
+    <w:tblPr>
+      <w:tblStyleRowBandSize w:val="1"/>
+      <w:tblStyleColBandSize w:val="1"/>
+    </w:tblPr>
+    <w:tblStylePr w:type="firstRow">
+      <w:rPr>
+        <w:rFonts w:asciiTheme="majorHAnsi" w:eastAsiaTheme="majorEastAsia" w:hAnsiTheme="majorHAnsi" w:cstheme="majorBidi"/>
+        <w:i/>
+        <w:iCs/>
+        <w:sz w:val="26"/>
+      </w:rPr>
+      <w:tblPr/>
+      <w:tcPr>
+        <w:tcBorders>
+          <w:bottom w:val="single" w:sz="4" w:space="0" w:color="A5A5A5" w:themeColor="accent3"/>
+        </w:tcBorders>
+        <w:shd w:val="clear" w:color="auto" w:fill="FFFFFF" w:themeFill="background1"/>
+      </w:tcPr>
+    </w:tblStylePr>
+    <w:tblStylePr w:type="lastRow">
+      <w:rPr>
+        <w:rFonts w:asciiTheme="majorHAnsi" w:eastAsiaTheme="majorEastAsia" w:hAnsiTheme="majorHAnsi" w:cstheme="majorBidi"/>
+        <w:i/>
+        <w:iCs/>
+        <w:sz w:val="26"/>
+      </w:rPr>
+      <w:tblPr/>
+      <w:tcPr>
+        <w:tcBorders>
+          <w:top w:val="single" w:sz="4" w:space="0" w:color="A5A5A5" w:themeColor="accent3"/>
+        </w:tcBorders>
+        <w:shd w:val="clear" w:color="auto" w:fill="FFFFFF" w:themeFill="background1"/>
+      </w:tcPr>
+    </w:tblStylePr>
+    <w:tblStylePr w:type="firstCol">
+      <w:pPr>
+        <w:jc w:val="right"/>
+      </w:pPr>
+      <w:rPr>
+        <w:rFonts w:asciiTheme="majorHAnsi" w:eastAsiaTheme="majorEastAsia" w:hAnsiTheme="majorHAnsi" w:cstheme="majorBidi"/>
+        <w:i/>
+        <w:iCs/>
+        <w:sz w:val="26"/>
+      </w:rPr>
+      <w:tblPr/>
+      <w:tcPr>
+        <w:tcBorders>
+          <w:right w:val="single" w:sz="4" w:space="0" w:color="A5A5A5" w:themeColor="accent3"/>
+        </w:tcBorders>
+        <w:shd w:val="clear" w:color="auto" w:fill="FFFFFF" w:themeFill="background1"/>
+      </w:tcPr>
+    </w:tblStylePr>
+    <w:tblStylePr w:type="lastCol">
+      <w:rPr>
+        <w:rFonts w:asciiTheme="majorHAnsi" w:eastAsiaTheme="majorEastAsia" w:hAnsiTheme="majorHAnsi" w:cstheme="majorBidi"/>
+        <w:i/>
+        <w:iCs/>
+        <w:sz w:val="26"/>
+      </w:rPr>
+      <w:tblPr/>
+      <w:tcPr>
+        <w:tcBorders>
+          <w:left w:val="single" w:sz="4" w:space="0" w:color="A5A5A5" w:themeColor="accent3"/>
+        </w:tcBorders>
+        <w:shd w:val="clear" w:color="auto" w:fill="FFFFFF" w:themeFill="background1"/>
+      </w:tcPr>
+    </w:tblStylePr>
+    <w:tblStylePr w:type="band1Vert">
+      <w:tblPr/>
+      <w:tcPr>
+        <w:shd w:val="clear" w:color="auto" w:fill="EDEDED" w:themeFill="accent3" w:themeFillTint="33"/>
+      </w:tcPr>
+    </w:tblStylePr>
+    <w:tblStylePr w:type="band1Horz">
+      <w:tblPr/>
+      <w:tcPr>
+        <w:shd w:val="clear" w:color="auto" w:fill="EDEDED" w:themeFill="accent3" w:themeFillTint="33"/>
+      </w:tcPr>
+    </w:tblStylePr>
+    <w:tblStylePr w:type="neCell">
+      <w:tblPr/>
+      <w:tcPr>
+        <w:tcBorders>
+          <w:left w:val="nil"/>
+        </w:tcBorders>
+      </w:tcPr>
+    </w:tblStylePr>
+    <w:tblStylePr w:type="nwCell">
+      <w:tblPr/>
+      <w:tcPr>
+        <w:tcBorders>
+          <w:right w:val="nil"/>
+        </w:tcBorders>
+      </w:tcPr>
+    </w:tblStylePr>
+    <w:tblStylePr w:type="seCell">
+      <w:tblPr/>
+      <w:tcPr>
+        <w:tcBorders>
+          <w:left w:val="nil"/>
+        </w:tcBorders>
+      </w:tcPr>
+    </w:tblStylePr>
+    <w:tblStylePr w:type="swCell">
+      <w:tblPr/>
+      <w:tcPr>
+        <w:tcBorders>
+          <w:right w:val="nil"/>
+        </w:tcBorders>
+      </w:tcPr>
+    </w:tblStylePr>
+  </w:style>
+  <w:style w:type="table" w:styleId="ListTable6Colorful">
+    <w:name w:val="List Table 6 Colorful"/>
+    <w:basedOn w:val="TableNormal"/>
+    <w:uiPriority w:val="51"/>
+    <w:rsid w:val="007F6CAB"/>
+    <w:pPr>
+      <w:spacing w:after="0" w:line="240" w:lineRule="auto"/>
+    </w:pPr>
+    <w:rPr>
+      <w:color w:val="000000" w:themeColor="text1"/>
+    </w:rPr>
+    <w:tblPr>
+      <w:tblStyleRowBandSize w:val="1"/>
+      <w:tblStyleColBandSize w:val="1"/>
+      <w:tblBorders>
+        <w:top w:val="single" w:sz="4" w:space="0" w:color="000000" w:themeColor="text1"/>
+        <w:bottom w:val="single" w:sz="4" w:space="0" w:color="000000" w:themeColor="text1"/>
+      </w:tblBorders>
+    </w:tblPr>
+    <w:tblStylePr w:type="firstRow">
+      <w:rPr>
+        <w:b/>
+        <w:bCs/>
+      </w:rPr>
+      <w:tblPr/>
+      <w:tcPr>
+        <w:tcBorders>
+          <w:bottom w:val="single" w:sz="4" w:space="0" w:color="000000" w:themeColor="text1"/>
+        </w:tcBorders>
+      </w:tcPr>
+    </w:tblStylePr>
+    <w:tblStylePr w:type="lastRow">
+      <w:rPr>
+        <w:b/>
+        <w:bCs/>
+      </w:rPr>
+      <w:tblPr/>
+      <w:tcPr>
+        <w:tcBorders>
+          <w:top w:val="double" w:sz="4" w:space="0" w:color="000000" w:themeColor="text1"/>
+        </w:tcBorders>
+      </w:tcPr>
+    </w:tblStylePr>
+    <w:tblStylePr w:type="firstCol">
+      <w:rPr>
+        <w:b/>
+        <w:bCs/>
+      </w:rPr>
+    </w:tblStylePr>
+    <w:tblStylePr w:type="lastCol">
+      <w:rPr>
+        <w:b/>
+        <w:bCs/>
+      </w:rPr>
+    </w:tblStylePr>
+    <w:tblStylePr w:type="band1Vert">
+      <w:tblPr/>
+      <w:tcPr>
+        <w:shd w:val="clear" w:color="auto" w:fill="CCCCCC" w:themeFill="text1" w:themeFillTint="33"/>
+      </w:tcPr>
+    </w:tblStylePr>
+    <w:tblStylePr w:type="band1Horz">
+      <w:tblPr/>
+      <w:tcPr>
+        <w:shd w:val="clear" w:color="auto" w:fill="CCCCCC" w:themeFill="text1" w:themeFillTint="33"/>
+      </w:tcPr>
+    </w:tblStylePr>
+  </w:style>
 </w:styles>
 </file>
 

</xml_diff>